<commit_message>
Updated IRB doc as per meeting
</commit_message>
<xml_diff>
--- a/docs/IRB Data Approval Doc.docx
+++ b/docs/IRB Data Approval Doc.docx
@@ -11,13 +11,43 @@
       </w:r>
     </w:p>
     <w:p>
-      <w:r>
+      <w:pPr>
+        <w:pStyle w:val="Heading1"/>
+        <w:rPr>
+          <w:rFonts w:asciiTheme="minorHAnsi" w:eastAsiaTheme="minorHAnsi" w:hAnsiTheme="minorHAnsi" w:cstheme="minorBidi"/>
+          <w:color w:val="auto"/>
+          <w:sz w:val="24"/>
+          <w:szCs w:val="24"/>
+        </w:rPr>
+      </w:pPr>
+      <w:r>
+        <w:rPr>
+          <w:rFonts w:asciiTheme="minorHAnsi" w:eastAsiaTheme="minorHAnsi" w:hAnsiTheme="minorHAnsi" w:cstheme="minorBidi"/>
+          <w:color w:val="auto"/>
+          <w:sz w:val="24"/>
+          <w:szCs w:val="24"/>
+        </w:rPr>
         <w:t>Design conversational helpers that can efficiently help humans in engaging human-human conversations. Using existing chatbots that target open-ended conversations, create an app that can help in analyzing how the existing chatbots actually maintain engaging conversations. Gather the data based on the responses that are helpful and obtain the results that can help in improving open-ended conversational chatbots.</w:t>
       </w:r>
     </w:p>
     <w:p>
-      <w:r>
-        <w:t>The main goal of this project is to design chatbot helpers can be used to assist people with having a social conundrum and those who find it difficult to have an engaging conversation. Thereby improving socializing skills and establish an initial connection of friendship.</w:t>
+      <w:pPr>
+        <w:pStyle w:val="Heading1"/>
+        <w:rPr>
+          <w:rFonts w:asciiTheme="minorHAnsi" w:eastAsiaTheme="minorHAnsi" w:hAnsiTheme="minorHAnsi" w:cstheme="minorBidi"/>
+          <w:color w:val="auto"/>
+          <w:sz w:val="24"/>
+          <w:szCs w:val="24"/>
+        </w:rPr>
+      </w:pPr>
+      <w:r>
+        <w:rPr>
+          <w:rFonts w:asciiTheme="minorHAnsi" w:eastAsiaTheme="minorHAnsi" w:hAnsiTheme="minorHAnsi" w:cstheme="minorBidi"/>
+          <w:color w:val="auto"/>
+          <w:sz w:val="24"/>
+          <w:szCs w:val="24"/>
+        </w:rPr>
+        <w:t>The main goal of this project is to design chatbot helpers that can be used to assist people with having a social conundrum and those who find it difficult to have an engaging conversation. Thereby improving socializing skills and establishing an initial connection of friendship.</w:t>
       </w:r>
     </w:p>
     <w:p>
@@ -131,47 +161,17 @@
     </w:p>
     <w:p>
       <w:r>
-        <w:t xml:space="preserve">The data generated would be stored using some database and would be open sourced. There will be </w:t>
-      </w:r>
-      <w:r>
-        <w:t xml:space="preserve">several </w:t>
-      </w:r>
-      <w:r>
-        <w:t>users using the application and</w:t>
-      </w:r>
-      <w:r>
-        <w:t xml:space="preserve"> any two random users</w:t>
-      </w:r>
-      <w:r>
-        <w:t xml:space="preserve"> </w:t>
-      </w:r>
-      <w:r>
-        <w:t xml:space="preserve">would be connected for having a conversation by providing the feedback from the chatbot responses. Since the chatbots are primitive and in development, the advice given by the chatbot’s need not be taken seriously. </w:t>
-      </w:r>
-    </w:p>
-    <w:p>
-      <w:r>
-        <w:t>Since the data would be open sourced, users are advised not to provide confidential information. While there could be responses generated by the chatbots that might not be appropriate, such responses should be avoided. These responses could be generated due to open</w:t>
-      </w:r>
-      <w:r>
-        <w:t>-</w:t>
-      </w:r>
-      <w:r>
-        <w:t>endedness in the conversation.</w:t>
-      </w:r>
-    </w:p>
-    <w:p>
-      <w:r>
-        <w:t>The primary data</w:t>
-      </w:r>
-      <w:r>
-        <w:t xml:space="preserve"> components</w:t>
-      </w:r>
-      <w:r>
-        <w:t xml:space="preserve"> that is used for this project is the responses generated by the chatbots and whether or not they are actually useful in a real human conversation. </w:t>
-      </w:r>
-      <w:r>
-        <w:t xml:space="preserve">At every message, there will be some responses provided to the user, and the user will select if the response is actually useful and related to the context. </w:t>
+        <w:t xml:space="preserve">The data generated would be stored using some database and would be open sourced. There will be several users using the application and any two random users would be connected for having a conversation by providing the feedback from the chatbot responses. Since the chatbots are primitive and in development, the advice given by the chatbot’s need not be taken seriously. </w:t>
+      </w:r>
+    </w:p>
+    <w:p>
+      <w:r>
+        <w:t>Since the data would be open sourced, users are advised not to provide confidential information. While there could be responses generated by the chatbots that might not be appropriate, such responses should be avoided. These responses could be generated due to open-endedness in the conversation.</w:t>
+      </w:r>
+    </w:p>
+    <w:p>
+      <w:r>
+        <w:t xml:space="preserve">The primary data components that are used for this project are the responses generated by the chatbots and whether or not they are actually useful in a real human conversation. At every message, there will be some responses provided to the user, and the user will select if the response is actually useful and related to the context. </w:t>
       </w:r>
     </w:p>
     <w:p>
@@ -272,13 +272,7 @@
     </w:p>
     <w:p>
       <w:r>
-        <w:t xml:space="preserve">The responses generated are created by chatbots and are unmonitored and could therefore contain coarse </w:t>
-      </w:r>
-      <w:r>
-        <w:t xml:space="preserve">language or </w:t>
-      </w:r>
-      <w:r>
-        <w:t>meanings and therefore, the users are advised not to take the responses seriously.</w:t>
+        <w:t>The responses generated are created by chatbots and are unmonitored and could therefore contain coarse language or meanings and therefore, the users are advised not to take the responses seriously.</w:t>
       </w:r>
     </w:p>
     <w:p/>
@@ -835,7 +829,6 @@
   <w:style w:type="character" w:default="1" w:styleId="DefaultParagraphFont">
     <w:name w:val="Default Paragraph Font"/>
     <w:uiPriority w:val="1"/>
-    <w:semiHidden/>
     <w:unhideWhenUsed/>
   </w:style>
   <w:style w:type="table" w:default="1" w:styleId="TableNormal">

</xml_diff>